<commit_message>
report all (formed well but multyline report thinking ........)
</commit_message>
<xml_diff>
--- a/target/classes/templates/reports/departmentTemp.docx
+++ b/target/classes/templates/reports/departmentTemp.docx
@@ -5,245 +5,108 @@
     <w:p>
       <w:pPr>
         <w:jc w:val="right"/>
-        <w:rPr>
-          <w:rFonts w:ascii="Times New Roman" w:cs="Times New Roman" w:hAnsi="Times New Roman"/>
-          <w:sz w:val="28"/>
-          <w:szCs w:val="28"/>
-        </w:rPr>
       </w:pPr>
-      <w:r>
-        <w:rPr>
-          <w:rFonts w:ascii="Times New Roman" w:cs="Times New Roman" w:hAnsi="Times New Roman"/>
-          <w:sz w:val="28"/>
-          <w:szCs w:val="28"/>
-        </w:rPr>
+      <w:bookmarkStart w:id="0" w:name="_GoBack"/>
+      <w:bookmarkEnd w:id="0"/>
+      <w:r>
         <w:t>Начальнику НТО</w:t>
       </w:r>
     </w:p>
     <w:p>
       <w:pPr>
         <w:jc w:val="right"/>
-        <w:rPr>
-          <w:rFonts w:ascii="Times New Roman" w:cs="Times New Roman" w:hAnsi="Times New Roman"/>
-          <w:sz w:val="28"/>
-          <w:szCs w:val="28"/>
-        </w:rPr>
       </w:pPr>
       <w:r>
-        <w:rPr>
-          <w:rFonts w:ascii="Times New Roman" w:cs="Times New Roman" w:hAnsi="Times New Roman"/>
-          <w:sz w:val="28"/>
-          <w:szCs w:val="28"/>
-          <w:lang w:val="en-US"/>
-        </w:rPr>
-        <w:t>Жихарев С.Н.</w:t>
+        <w:t>Жихареву С.Н.</w:t>
       </w:r>
     </w:p>
     <w:p>
       <w:pPr>
         <w:jc w:val="center"/>
+      </w:pPr>
+      <w:r>
         <w:rPr>
-          <w:rFonts w:ascii="Times New Roman" w:cs="Times New Roman" w:hAnsi="Times New Roman"/>
-          <w:b/>
-          <w:sz w:val="28"/>
-          <w:szCs w:val="28"/>
+          <w:b w:val="true"/>
         </w:rPr>
-      </w:pPr>
+        <w:t>СЛУЖЕБНАЯ ЗАПИСКА</w:t>
+      </w:r>
     </w:p>
     <w:p>
       <w:pPr>
         <w:jc w:val="center"/>
+      </w:pPr>
+      <w:r>
+        <w:t>О ходе выполнения ОКР в декабре 2017</w:t>
+      </w:r>
+    </w:p>
+    <w:p>
+      <w:r>
         <w:rPr>
-          <w:rFonts w:ascii="Times New Roman" w:cs="Times New Roman" w:hAnsi="Times New Roman"/>
-          <w:b/>
-          <w:sz w:val="28"/>
-          <w:szCs w:val="28"/>
+          <w:u w:val="single"/>
         </w:rPr>
-      </w:pPr>
-      <w:r>
-        <w:rPr>
-          <w:rFonts w:ascii="Times New Roman" w:cs="Times New Roman" w:hAnsi="Times New Roman"/>
-          <w:b/>
-          <w:sz w:val="28"/>
-          <w:szCs w:val="28"/>
-        </w:rPr>
-        <w:t>СЛУЖЕБНАЯ ЗАПИСКА</w:t>
-      </w:r>
-    </w:p>
-    <w:p>
-      <w:pPr>
-        <w:jc w:val="center"/>
-        <w:rPr>
-          <w:rFonts w:ascii="Times New Roman" w:cs="Times New Roman" w:hAnsi="Times New Roman"/>
-          <w:sz w:val="28"/>
-          <w:szCs w:val="28"/>
-        </w:rPr>
-      </w:pPr>
-      <w:r>
-        <w:rPr>
-          <w:rFonts w:ascii="Times New Roman" w:cs="Times New Roman" w:hAnsi="Times New Roman"/>
-          <w:sz w:val="28"/>
-          <w:szCs w:val="28"/>
-        </w:rPr>
-        <w:t xml:space="preserve">О ходе выполнения ОКР в </w:t>
-      </w:r>
-      <w:r>
-        <w:rPr>
-          <w:rFonts w:ascii="Times New Roman" w:cs="Times New Roman" w:hAnsi="Times New Roman"/>
-          <w:sz w:val="28"/>
-          <w:szCs w:val="28"/>
-          <w:lang w:val="en-US"/>
-        </w:rPr>
-        <w:t>ноябре</w:t>
-      </w:r>
-      <w:r>
-        <w:rPr>
-          <w:rFonts w:ascii="Times New Roman" w:cs="Times New Roman" w:hAnsi="Times New Roman"/>
-          <w:sz w:val="28"/>
-          <w:szCs w:val="28"/>
-        </w:rPr>
-        <w:t xml:space="preserve"> </w:t>
-      </w:r>
-      <w:r>
-        <w:rPr>
-          <w:rFonts w:ascii="Times New Roman" w:cs="Times New Roman" w:hAnsi="Times New Roman"/>
-          <w:sz w:val="28"/>
-          <w:szCs w:val="28"/>
-          <w:lang w:val="en-US"/>
-        </w:rPr>
-        <w:t>2017</w:t>
-      </w:r>
-    </w:p>
-    <w:p>
-      <w:pPr>
-        <w:rPr>
-          <w:rFonts w:ascii="Times New Roman" w:cs="Times New Roman" w:hAnsi="Times New Roman"/>
-          <w:sz w:val="28"/>
-          <w:szCs w:val="28"/>
-        </w:rPr>
-      </w:pPr>
-      <w:r>
-        <w:rPr>
-          <w:rFonts w:ascii="Times New Roman" w:cs="Times New Roman" w:hAnsi="Times New Roman"/>
-          <w:sz w:val="28"/>
-          <w:szCs w:val="28"/>
-          <w:lang w:val="en-US"/>
-        </w:rPr>
-        <w:t>NIOKRS</w:t>
+        <w:t>СЧ ОКР "Xaxa", щифр "Xa".</w:t>
+      </w:r>
+    </w:p>
+    <w:p>
+      <w:r>
+        <w:t>а) Ведущий по ОКР: Теста Тест Тест</w:t>
+      </w:r>
+    </w:p>
+    <w:p>
+      <w:r>
+        <w:t>б) Ход выполнения НИР в соответствии с план-графиком:</w:t>
+      </w:r>
+    </w:p>
+    <w:p>
+      <w:r>
+        <w:t xml:space="preserve">    - Процент выполнения от общего объёма работ (на 2017г.) (09.01 - 29.12) - 0%</w:t>
+      </w:r>
+    </w:p>
+    <w:p>
+      <w:r>
+        <w:t xml:space="preserve">    - Процент выполнения за текущий месяц - 0%</w:t>
+      </w:r>
+    </w:p>
+    <w:p>
+      <w:r>
+        <w:t xml:space="preserve">         esdwfdgfdg
+gfdgfdsgf</w:t>
+      </w:r>
+    </w:p>
+    <w:p>
+      <w:r>
+        <w:t>в) Проблемные вопросы:</w:t>
+      </w:r>
+    </w:p>
+    <w:p>
+      <w:r>
+        <w:t xml:space="preserve">         ewqew</w:t>
       </w:r>
     </w:p>
     <w:tbl>
       <w:tblPr>
-        <w:tblStyle w:val="a3"/>
-        <w:tblW w:type="auto" w:w="0"/>
-        <w:tblLook w:firstColumn="1" w:firstRow="1" w:lastColumn="0" w:lastRow="0" w:noHBand="0" w:noVBand="1" w:val="04A0"/>
+        <w:tblW w:w="5000" w:type="pct"/>
       </w:tblPr>
-      <w:tblGrid>
-        <w:gridCol w:w="4672"/>
-        <w:gridCol w:w="4673"/>
-      </w:tblGrid>
       <w:tr>
         <w:tc>
-          <w:tcPr>
-            <w:tcW w:type="dxa" w:w="4672"/>
-            <w:tcBorders>
-              <w:top w:val="nil"/>
-              <w:left w:val="nil"/>
-              <w:bottom w:val="nil"/>
-              <w:right w:val="nil"/>
-            </w:tcBorders>
-          </w:tcPr>
           <w:p>
-            <w:pPr>
-              <w:rPr>
-                <w:rFonts w:ascii="Times New Roman" w:cs="Times New Roman" w:hAnsi="Times New Roman"/>
-                <w:sz w:val="28"/>
-                <w:szCs w:val="28"/>
-                <w:lang w:val="en-US"/>
-              </w:rPr>
-            </w:pPr>
             <w:r>
-              <w:rPr>
-                <w:rFonts w:ascii="Times New Roman" w:cs="Times New Roman" w:hAnsi="Times New Roman"/>
-                <w:sz w:val="28"/>
-                <w:szCs w:val="28"/>
-              </w:rPr>
-              <w:t xml:space="preserve">Начальник </w:t>
-            </w:r>
-            <w:r>
-              <w:rPr>
-                <w:rFonts w:ascii="Times New Roman" w:cs="Times New Roman" w:hAnsi="Times New Roman"/>
-                <w:sz w:val="28"/>
-                <w:szCs w:val="28"/>
-                <w:lang w:val="en-US"/>
-              </w:rPr>
-              <w:t>department1</w:t>
+              <w:t>Начальник department1</w:t>
             </w:r>
           </w:p>
         </w:tc>
         <w:tc>
           <w:tcPr>
-            <w:tcW w:type="dxa" w:w="4673"/>
-            <w:tcBorders>
-              <w:top w:val="nil"/>
-              <w:left w:val="nil"/>
-              <w:bottom w:val="nil"/>
-              <w:right w:val="nil"/>
-            </w:tcBorders>
+            <w:tcW w:w="500"/>
           </w:tcPr>
           <w:p>
-            <w:pPr>
-              <w:jc w:val="right"/>
-              <w:rPr>
-                <w:rFonts w:ascii="Times New Roman" w:cs="Times New Roman" w:hAnsi="Times New Roman"/>
-                <w:sz w:val="28"/>
-                <w:szCs w:val="28"/>
-                <w:lang w:val="en-US"/>
-              </w:rPr>
-            </w:pPr>
             <w:r>
-              <w:rPr>
-                <w:rFonts w:ascii="Times New Roman" w:cs="Times New Roman" w:hAnsi="Times New Roman"/>
-                <w:sz w:val="28"/>
-                <w:szCs w:val="28"/>
-                <w:lang w:val="en-US"/>
-              </w:rPr>
-              <w:t>__________</w:t>
+              <w:t>__________head_department1</w:t>
             </w:r>
-            <w:r>
-              <w:rPr>
-                <w:rFonts w:ascii="Times New Roman" w:cs="Times New Roman" w:hAnsi="Times New Roman"/>
-                <w:sz w:val="28"/>
-                <w:szCs w:val="28"/>
-                <w:lang w:val="en-US"/>
-              </w:rPr>
-              <w:t xml:space="preserve"> </w:t>
-            </w:r>
-            <w:r>
-              <w:rPr>
-                <w:rFonts w:ascii="Times New Roman" w:cs="Times New Roman" w:hAnsi="Times New Roman"/>
-                <w:sz w:val="28"/>
-                <w:szCs w:val="28"/>
-                <w:lang w:val="en-US"/>
-              </w:rPr>
-              <w:t>head_department1</w:t>
-            </w:r>
-            <w:bookmarkStart w:id="0" w:name="_GoBack"/>
-            <w:bookmarkEnd w:id="0"/>
           </w:p>
         </w:tc>
       </w:tr>
     </w:tbl>
-    <w:p>
-      <w:pPr>
-        <w:rPr>
-          <w:rFonts w:ascii="Times New Roman" w:cs="Times New Roman" w:hAnsi="Times New Roman"/>
-          <w:sz w:val="28"/>
-          <w:szCs w:val="28"/>
-          <w:lang w:val="en-US"/>
-        </w:rPr>
-      </w:pPr>
-    </w:p>
     <w:sectPr>
       <w:pgSz w:h="16838" w:w="11906"/>
       <w:pgMar w:bottom="1134" w:footer="708" w:gutter="0" w:header="708" w:left="1701" w:right="850" w:top="1134"/>
@@ -647,6 +510,15 @@
   <w:style w:default="1" w:styleId="a" w:type="paragraph">
     <w:name w:val="Normal"/>
     <w:qFormat/>
+    <w:rsid w:val="00F6299D"/>
+    <w:pPr>
+      <w:spacing w:line="360" w:lineRule="auto"/>
+      <w:jc w:val="both"/>
+    </w:pPr>
+    <w:rPr>
+      <w:rFonts w:ascii="Times New Roman" w:hAnsi="Times New Roman"/>
+      <w:sz w:val="24"/>
+    </w:rPr>
   </w:style>
   <w:style w:default="1" w:styleId="a0" w:type="character">
     <w:name w:val="Default Paragraph Font"/>
@@ -674,25 +546,6 @@
     <w:uiPriority w:val="99"/>
     <w:semiHidden/>
     <w:unhideWhenUsed/>
-  </w:style>
-  <w:style w:styleId="a3" w:type="table">
-    <w:name w:val="Table Grid"/>
-    <w:basedOn w:val="a1"/>
-    <w:uiPriority w:val="39"/>
-    <w:rsid w:val="009C3876"/>
-    <w:pPr>
-      <w:spacing w:after="0" w:line="240" w:lineRule="auto"/>
-    </w:pPr>
-    <w:tblPr>
-      <w:tblBorders>
-        <w:top w:color="auto" w:space="0" w:sz="4" w:val="single"/>
-        <w:left w:color="auto" w:space="0" w:sz="4" w:val="single"/>
-        <w:bottom w:color="auto" w:space="0" w:sz="4" w:val="single"/>
-        <w:right w:color="auto" w:space="0" w:sz="4" w:val="single"/>
-        <w:insideH w:color="auto" w:space="0" w:sz="4" w:val="single"/>
-        <w:insideV w:color="auto" w:space="0" w:sz="4" w:val="single"/>
-      </w:tblBorders>
-    </w:tblPr>
   </w:style>
 </w:styles>
 </file>

</xml_diff>

<commit_message>
word doc formed well (month dates thinking .....)
</commit_message>
<xml_diff>
--- a/target/classes/templates/reports/departmentTemp.docx
+++ b/target/classes/templates/reports/departmentTemp.docx
@@ -44,7 +44,7 @@
         <w:rPr>
           <w:u w:val="single"/>
         </w:rPr>
-        <w:t>СЧ ОКР "Xaxa", щифр "Xa".</w:t>
+        <w:t>СЧ ОКР "Xaxa", шифр "Xa".</w:t>
       </w:r>
     </w:p>
     <w:p>
@@ -69,8 +69,12 @@
     </w:p>
     <w:p>
       <w:r>
-        <w:t xml:space="preserve">         esdwfdgfdg
-gfdgfdsgf</w:t>
+        <w:t xml:space="preserve">        esdwfdgfdg</w:t>
+      </w:r>
+    </w:p>
+    <w:p>
+      <w:r>
+        <w:t>gfdgfdsgf</w:t>
       </w:r>
     </w:p>
     <w:p>
@@ -80,7 +84,7 @@
     </w:p>
     <w:p>
       <w:r>
-        <w:t xml:space="preserve">         ewqew</w:t>
+        <w:t xml:space="preserve">        ewqew</w:t>
       </w:r>
     </w:p>
     <w:tbl>

</xml_diff>